<commit_message>
Update tests and inspectModule
</commit_message>
<xml_diff>
--- a/examples/tag-intelligent-loop-table-expected.docx
+++ b/examples/tag-intelligent-loop-table-expected.docx
@@ -67,18 +67,6 @@
               </w:rPr>
               <w:t/>
             </w:r>
-            <w:r>
-              <w:rPr>
-                <w:lang w:val="fr-FR"/>
-              </w:rPr>
-              <w:t/>
-            </w:r>
-            <w:r>
-              <w:rPr>
-                <w:lang w:val="fr-FR"/>
-              </w:rPr>
-              <w:t/>
-            </w:r>
           </w:p>
         </w:tc>
         <w:tc>
@@ -109,30 +97,6 @@
               </w:rPr>
               <w:t/>
             </w:r>
-            <w:r>
-              <w:rPr>
-                <w:lang w:val="fr-FR"/>
-              </w:rPr>
-              <w:t/>
-            </w:r>
-            <w:r>
-              <w:rPr>
-                <w:lang w:val="fr-FR"/>
-              </w:rPr>
-              <w:t/>
-            </w:r>
-            <w:r>
-              <w:rPr>
-                <w:lang w:val="fr-FR"/>
-              </w:rPr>
-              <w:t/>
-            </w:r>
-            <w:r>
-              <w:rPr>
-                <w:lang w:val="fr-FR"/>
-              </w:rPr>
-              <w:t/>
-            </w:r>
           </w:p>
         </w:tc>
         <w:tc>
@@ -150,90 +114,6 @@
                 <w:lang w:val="fr-FR"/>
               </w:rPr>
               <w:t xml:space="preserve">+33647874513</w:t>
-            </w:r>
-            <w:r>
-              <w:rPr>
-                <w:lang w:val="fr-FR"/>
-              </w:rPr>
-              <w:t/>
-            </w:r>
-            <w:r>
-              <w:rPr>
-                <w:lang w:val="fr-FR"/>
-              </w:rPr>
-              <w:t/>
-            </w:r>
-            <w:r>
-              <w:rPr>
-                <w:lang w:val="fr-FR"/>
-              </w:rPr>
-              <w:t/>
-            </w:r>
-            <w:r>
-              <w:rPr>
-                <w:lang w:val="fr-FR"/>
-              </w:rPr>
-              <w:t/>
-            </w:r>
-            <w:r>
-              <w:rPr>
-                <w:lang w:val="fr-FR"/>
-              </w:rPr>
-              <w:t/>
-            </w:r>
-            <w:r>
-              <w:rPr>
-                <w:lang w:val="fr-FR"/>
-              </w:rPr>
-              <w:t/>
-            </w:r>
-            <w:r>
-              <w:rPr>
-                <w:lang w:val="fr-FR"/>
-              </w:rPr>
-              <w:t/>
-            </w:r>
-            <w:r>
-              <w:rPr>
-                <w:lang w:val="fr-FR"/>
-              </w:rPr>
-              <w:t/>
-            </w:r>
-            <w:r>
-              <w:rPr>
-                <w:lang w:val="fr-FR"/>
-              </w:rPr>
-              <w:t/>
-            </w:r>
-            <w:r>
-              <w:rPr>
-                <w:lang w:val="fr-FR"/>
-              </w:rPr>
-              <w:t/>
-            </w:r>
-            <w:r>
-              <w:rPr>
-                <w:lang w:val="fr-FR"/>
-              </w:rPr>
-              <w:t/>
-            </w:r>
-            <w:r>
-              <w:rPr>
-                <w:lang w:val="fr-FR"/>
-              </w:rPr>
-              <w:t/>
-            </w:r>
-            <w:r>
-              <w:rPr>
-                <w:lang w:val="fr-FR"/>
-              </w:rPr>
-              <w:t/>
-            </w:r>
-            <w:r>
-              <w:rPr>
-                <w:lang w:val="fr-FR"/>
-              </w:rPr>
-              <w:t/>
             </w:r>
             <w:r>
               <w:rPr>
@@ -317,18 +197,6 @@
               </w:rPr>
               <w:t/>
             </w:r>
-            <w:r>
-              <w:rPr>
-                <w:lang w:val="fr-FR"/>
-              </w:rPr>
-              <w:t/>
-            </w:r>
-            <w:r>
-              <w:rPr>
-                <w:lang w:val="fr-FR"/>
-              </w:rPr>
-              <w:t/>
-            </w:r>
           </w:p>
         </w:tc>
         <w:tc>
@@ -359,30 +227,6 @@
               </w:rPr>
               <w:t/>
             </w:r>
-            <w:r>
-              <w:rPr>
-                <w:lang w:val="fr-FR"/>
-              </w:rPr>
-              <w:t/>
-            </w:r>
-            <w:r>
-              <w:rPr>
-                <w:lang w:val="fr-FR"/>
-              </w:rPr>
-              <w:t/>
-            </w:r>
-            <w:r>
-              <w:rPr>
-                <w:lang w:val="fr-FR"/>
-              </w:rPr>
-              <w:t/>
-            </w:r>
-            <w:r>
-              <w:rPr>
-                <w:lang w:val="fr-FR"/>
-              </w:rPr>
-              <w:t/>
-            </w:r>
           </w:p>
         </w:tc>
         <w:tc>
@@ -400,90 +244,6 @@
                 <w:lang w:val="fr-FR"/>
               </w:rPr>
               <w:t xml:space="preserve">+33454540124</w:t>
-            </w:r>
-            <w:r>
-              <w:rPr>
-                <w:lang w:val="fr-FR"/>
-              </w:rPr>
-              <w:t/>
-            </w:r>
-            <w:r>
-              <w:rPr>
-                <w:lang w:val="fr-FR"/>
-              </w:rPr>
-              <w:t/>
-            </w:r>
-            <w:r>
-              <w:rPr>
-                <w:lang w:val="fr-FR"/>
-              </w:rPr>
-              <w:t/>
-            </w:r>
-            <w:r>
-              <w:rPr>
-                <w:lang w:val="fr-FR"/>
-              </w:rPr>
-              <w:t/>
-            </w:r>
-            <w:r>
-              <w:rPr>
-                <w:lang w:val="fr-FR"/>
-              </w:rPr>
-              <w:t/>
-            </w:r>
-            <w:r>
-              <w:rPr>
-                <w:lang w:val="fr-FR"/>
-              </w:rPr>
-              <w:t/>
-            </w:r>
-            <w:r>
-              <w:rPr>
-                <w:lang w:val="fr-FR"/>
-              </w:rPr>
-              <w:t/>
-            </w:r>
-            <w:r>
-              <w:rPr>
-                <w:lang w:val="fr-FR"/>
-              </w:rPr>
-              <w:t/>
-            </w:r>
-            <w:r>
-              <w:rPr>
-                <w:lang w:val="fr-FR"/>
-              </w:rPr>
-              <w:t/>
-            </w:r>
-            <w:r>
-              <w:rPr>
-                <w:lang w:val="fr-FR"/>
-              </w:rPr>
-              <w:t/>
-            </w:r>
-            <w:r>
-              <w:rPr>
-                <w:lang w:val="fr-FR"/>
-              </w:rPr>
-              <w:t/>
-            </w:r>
-            <w:r>
-              <w:rPr>
-                <w:lang w:val="fr-FR"/>
-              </w:rPr>
-              <w:t/>
-            </w:r>
-            <w:r>
-              <w:rPr>
-                <w:lang w:val="fr-FR"/>
-              </w:rPr>
-              <w:t/>
-            </w:r>
-            <w:r>
-              <w:rPr>
-                <w:lang w:val="fr-FR"/>
-              </w:rPr>
-              <w:t/>
             </w:r>
             <w:r>
               <w:rPr>
@@ -567,18 +327,6 @@
               </w:rPr>
               <w:t/>
             </w:r>
-            <w:r>
-              <w:rPr>
-                <w:lang w:val="fr-FR"/>
-              </w:rPr>
-              <w:t/>
-            </w:r>
-            <w:r>
-              <w:rPr>
-                <w:lang w:val="fr-FR"/>
-              </w:rPr>
-              <w:t/>
-            </w:r>
           </w:p>
         </w:tc>
         <w:tc>
@@ -609,30 +357,6 @@
               </w:rPr>
               <w:t/>
             </w:r>
-            <w:r>
-              <w:rPr>
-                <w:lang w:val="fr-FR"/>
-              </w:rPr>
-              <w:t/>
-            </w:r>
-            <w:r>
-              <w:rPr>
-                <w:lang w:val="fr-FR"/>
-              </w:rPr>
-              <w:t/>
-            </w:r>
-            <w:r>
-              <w:rPr>
-                <w:lang w:val="fr-FR"/>
-              </w:rPr>
-              <w:t/>
-            </w:r>
-            <w:r>
-              <w:rPr>
-                <w:lang w:val="fr-FR"/>
-              </w:rPr>
-              <w:t/>
-            </w:r>
           </w:p>
         </w:tc>
         <w:tc>
@@ -650,90 +374,6 @@
                 <w:lang w:val="fr-FR"/>
               </w:rPr>
               <w:t xml:space="preserve">+44578451245</w:t>
-            </w:r>
-            <w:r>
-              <w:rPr>
-                <w:lang w:val="fr-FR"/>
-              </w:rPr>
-              <w:t/>
-            </w:r>
-            <w:r>
-              <w:rPr>
-                <w:lang w:val="fr-FR"/>
-              </w:rPr>
-              <w:t/>
-            </w:r>
-            <w:r>
-              <w:rPr>
-                <w:lang w:val="fr-FR"/>
-              </w:rPr>
-              <w:t/>
-            </w:r>
-            <w:r>
-              <w:rPr>
-                <w:lang w:val="fr-FR"/>
-              </w:rPr>
-              <w:t/>
-            </w:r>
-            <w:r>
-              <w:rPr>
-                <w:lang w:val="fr-FR"/>
-              </w:rPr>
-              <w:t/>
-            </w:r>
-            <w:r>
-              <w:rPr>
-                <w:lang w:val="fr-FR"/>
-              </w:rPr>
-              <w:t/>
-            </w:r>
-            <w:r>
-              <w:rPr>
-                <w:lang w:val="fr-FR"/>
-              </w:rPr>
-              <w:t/>
-            </w:r>
-            <w:r>
-              <w:rPr>
-                <w:lang w:val="fr-FR"/>
-              </w:rPr>
-              <w:t/>
-            </w:r>
-            <w:r>
-              <w:rPr>
-                <w:lang w:val="fr-FR"/>
-              </w:rPr>
-              <w:t/>
-            </w:r>
-            <w:r>
-              <w:rPr>
-                <w:lang w:val="fr-FR"/>
-              </w:rPr>
-              <w:t/>
-            </w:r>
-            <w:r>
-              <w:rPr>
-                <w:lang w:val="fr-FR"/>
-              </w:rPr>
-              <w:t/>
-            </w:r>
-            <w:r>
-              <w:rPr>
-                <w:lang w:val="fr-FR"/>
-              </w:rPr>
-              <w:t/>
-            </w:r>
-            <w:r>
-              <w:rPr>
-                <w:lang w:val="fr-FR"/>
-              </w:rPr>
-              <w:t/>
-            </w:r>
-            <w:r>
-              <w:rPr>
-                <w:lang w:val="fr-FR"/>
-              </w:rPr>
-              <w:t/>
             </w:r>
             <w:r>
               <w:rPr>
@@ -817,18 +457,6 @@
               </w:rPr>
               <w:t/>
             </w:r>
-            <w:r>
-              <w:rPr>
-                <w:lang w:val="fr-FR"/>
-              </w:rPr>
-              <w:t/>
-            </w:r>
-            <w:r>
-              <w:rPr>
-                <w:lang w:val="fr-FR"/>
-              </w:rPr>
-              <w:t/>
-            </w:r>
           </w:p>
         </w:tc>
         <w:tc>
@@ -859,30 +487,6 @@
               </w:rPr>
               <w:t/>
             </w:r>
-            <w:r>
-              <w:rPr>
-                <w:lang w:val="fr-FR"/>
-              </w:rPr>
-              <w:t/>
-            </w:r>
-            <w:r>
-              <w:rPr>
-                <w:lang w:val="fr-FR"/>
-              </w:rPr>
-              <w:t/>
-            </w:r>
-            <w:r>
-              <w:rPr>
-                <w:lang w:val="fr-FR"/>
-              </w:rPr>
-              <w:t/>
-            </w:r>
-            <w:r>
-              <w:rPr>
-                <w:lang w:val="fr-FR"/>
-              </w:rPr>
-              <w:t/>
-            </w:r>
           </w:p>
         </w:tc>
         <w:tc>
@@ -900,90 +504,6 @@
                 <w:lang w:val="fr-FR"/>
               </w:rPr>
               <w:t xml:space="preserve">+44548787984</w:t>
-            </w:r>
-            <w:r>
-              <w:rPr>
-                <w:lang w:val="fr-FR"/>
-              </w:rPr>
-              <w:t/>
-            </w:r>
-            <w:r>
-              <w:rPr>
-                <w:lang w:val="fr-FR"/>
-              </w:rPr>
-              <w:t/>
-            </w:r>
-            <w:r>
-              <w:rPr>
-                <w:lang w:val="fr-FR"/>
-              </w:rPr>
-              <w:t/>
-            </w:r>
-            <w:r>
-              <w:rPr>
-                <w:lang w:val="fr-FR"/>
-              </w:rPr>
-              <w:t/>
-            </w:r>
-            <w:r>
-              <w:rPr>
-                <w:lang w:val="fr-FR"/>
-              </w:rPr>
-              <w:t/>
-            </w:r>
-            <w:r>
-              <w:rPr>
-                <w:lang w:val="fr-FR"/>
-              </w:rPr>
-              <w:t/>
-            </w:r>
-            <w:r>
-              <w:rPr>
-                <w:lang w:val="fr-FR"/>
-              </w:rPr>
-              <w:t/>
-            </w:r>
-            <w:r>
-              <w:rPr>
-                <w:lang w:val="fr-FR"/>
-              </w:rPr>
-              <w:t/>
-            </w:r>
-            <w:r>
-              <w:rPr>
-                <w:lang w:val="fr-FR"/>
-              </w:rPr>
-              <w:t/>
-            </w:r>
-            <w:r>
-              <w:rPr>
-                <w:lang w:val="fr-FR"/>
-              </w:rPr>
-              <w:t/>
-            </w:r>
-            <w:r>
-              <w:rPr>
-                <w:lang w:val="fr-FR"/>
-              </w:rPr>
-              <w:t/>
-            </w:r>
-            <w:r>
-              <w:rPr>
-                <w:lang w:val="fr-FR"/>
-              </w:rPr>
-              <w:t/>
-            </w:r>
-            <w:r>
-              <w:rPr>
-                <w:lang w:val="fr-FR"/>
-              </w:rPr>
-              <w:t/>
-            </w:r>
-            <w:r>
-              <w:rPr>
-                <w:lang w:val="fr-FR"/>
-              </w:rPr>
-              <w:t/>
             </w:r>
             <w:r>
               <w:rPr>

</xml_diff>